<commit_message>
Apresentação do problema Knapsack
</commit_message>
<xml_diff>
--- a/versao02/Relatorio.docx
+++ b/versao02/Relatorio.docx
@@ -742,6 +742,11 @@
       </w:tr>
     </w:tbl>
     <w:p/>
+    <w:p/>
+    <w:p/>
+    <w:p/>
+    <w:p/>
+    <w:p/>
     <w:p>
       <w:pPr>
         <w:pStyle w:val="PargrafodaLista"/>
@@ -751,6 +756,7 @@
         </w:numPr>
       </w:pPr>
       <w:r>
+        <w:lastRenderedPageBreak/>
         <w:t xml:space="preserve">Juntos todos os indivíduos de uma população pela ordem que se encontram, de forma a fazer uma linha com os indivíduos </w:t>
       </w:r>
     </w:p>
@@ -891,8 +897,25 @@
           </w:tcPr>
           <w:p>
             <w:r>
-              <w:t xml:space="preserve">LINHA DE INDIVIDUOS </w:t>
-            </w:r>
+              <w:t>…</w:t>
+            </w:r>
+            <w:r>
+              <w:t xml:space="preserve"> </w:t>
+            </w:r>
+            <w:r>
+              <w:rPr>
+                <w:b/>
+              </w:rPr>
+              <w:t xml:space="preserve">N </w:t>
+            </w:r>
+            <w:proofErr w:type="spellStart"/>
+            <w:r>
+              <w:rPr>
+                <w:b/>
+              </w:rPr>
+              <w:t>Individuos</w:t>
+            </w:r>
+            <w:proofErr w:type="spellEnd"/>
           </w:p>
         </w:tc>
       </w:tr>
@@ -949,7 +972,6 @@
         </w:numPr>
       </w:pPr>
       <w:r>
-        <w:lastRenderedPageBreak/>
         <w:t xml:space="preserve">Gerar um ponto aleatório, inteiro ou real, dentro do intervalo 0 e total do </w:t>
       </w:r>
       <w:proofErr w:type="gramStart"/>
@@ -1353,6 +1375,7 @@
           <w:noProof/>
           <w:lang w:eastAsia="pt-PT"/>
         </w:rPr>
+        <w:lastRenderedPageBreak/>
         <w:drawing>
           <wp:inline distT="0" distB="0" distL="0" distR="0">
             <wp:extent cx="5189220" cy="1181100"/>
@@ -1419,33 +1442,22 @@
       <w:pPr>
         <w:spacing w:after="0"/>
       </w:pPr>
-    </w:p>
-    <w:p>
-      <w:pPr>
-        <w:spacing w:after="0"/>
-      </w:pPr>
-    </w:p>
-    <w:p>
-      <w:pPr>
-        <w:spacing w:after="0"/>
-      </w:pPr>
       <w:r>
         <w:rPr>
           <w:noProof/>
           <w:lang w:eastAsia="pt-PT"/>
         </w:rPr>
-        <w:lastRenderedPageBreak/>
         <w:drawing>
           <wp:anchor distT="0" distB="0" distL="114300" distR="114300" simplePos="0" relativeHeight="251660288" behindDoc="1" locked="0" layoutInCell="1" allowOverlap="1">
             <wp:simplePos x="0" y="0"/>
             <wp:positionH relativeFrom="column">
-              <wp:posOffset>20955</wp:posOffset>
+              <wp:posOffset>17145</wp:posOffset>
             </wp:positionH>
             <wp:positionV relativeFrom="paragraph">
-              <wp:posOffset>-252095</wp:posOffset>
+              <wp:posOffset>142240</wp:posOffset>
             </wp:positionV>
-            <wp:extent cx="4667250" cy="2446020"/>
-            <wp:effectExtent l="19050" t="0" r="0" b="0"/>
+            <wp:extent cx="4664710" cy="2446655"/>
+            <wp:effectExtent l="19050" t="0" r="2540" b="0"/>
             <wp:wrapNone/>
             <wp:docPr id="9" name="Imagem 5"/>
             <wp:cNvGraphicFramePr>
@@ -1470,7 +1482,7 @@
                   <pic:spPr bwMode="auto">
                     <a:xfrm>
                       <a:off x="0" y="0"/>
-                      <a:ext cx="4667250" cy="2446020"/>
+                      <a:ext cx="4664710" cy="2446655"/>
                     </a:xfrm>
                     <a:prstGeom prst="rect">
                       <a:avLst/>
@@ -1489,6 +1501,16 @@
           </wp:anchor>
         </w:drawing>
       </w:r>
+    </w:p>
+    <w:p>
+      <w:pPr>
+        <w:spacing w:after="0"/>
+      </w:pPr>
+    </w:p>
+    <w:p>
+      <w:pPr>
+        <w:spacing w:after="0"/>
+      </w:pPr>
     </w:p>
     <w:p>
       <w:pPr>
@@ -1793,12 +1815,33 @@
           <w:szCs w:val="32"/>
         </w:rPr>
       </w:pPr>
-      <w:r>
+    </w:p>
+    <w:p>
+      <w:pPr>
+        <w:spacing w:after="0"/>
         <w:rPr>
           <w:b/>
           <w:sz w:val="32"/>
           <w:szCs w:val="32"/>
         </w:rPr>
+      </w:pPr>
+    </w:p>
+    <w:p>
+      <w:pPr>
+        <w:spacing w:after="0"/>
+        <w:rPr>
+          <w:b/>
+          <w:sz w:val="32"/>
+          <w:szCs w:val="32"/>
+        </w:rPr>
+      </w:pPr>
+      <w:r>
+        <w:rPr>
+          <w:b/>
+          <w:sz w:val="32"/>
+          <w:szCs w:val="32"/>
+        </w:rPr>
+        <w:lastRenderedPageBreak/>
         <w:t>Uniforme –</w:t>
       </w:r>
       <w:proofErr w:type="spellStart"/>
@@ -1974,7 +2017,6 @@
           <w:sz w:val="32"/>
           <w:szCs w:val="32"/>
         </w:rPr>
-        <w:lastRenderedPageBreak/>
         <w:t>Esquema 1</w:t>
       </w:r>
     </w:p>
@@ -4389,16 +4431,30 @@
                 <w:lang w:eastAsia="pt-PT"/>
               </w:rPr>
             </w:pPr>
-            <w:proofErr w:type="gramStart"/>
-            <w:r>
-              <w:rPr>
-                <w:rFonts w:ascii="Calibri" w:eastAsia="Times New Roman" w:hAnsi="Calibri" w:cs="Calibri"/>
-                <w:color w:val="000000"/>
-                <w:lang w:eastAsia="pt-PT"/>
-              </w:rPr>
-              <w:t>filho</w:t>
-            </w:r>
-            <w:proofErr w:type="gramEnd"/>
+            <w:r>
+              <w:rPr>
+                <w:rFonts w:ascii="Calibri" w:eastAsia="Times New Roman" w:hAnsi="Calibri" w:cs="Calibri"/>
+                <w:color w:val="000000"/>
+                <w:lang w:eastAsia="pt-PT"/>
+              </w:rPr>
+              <w:t>F</w:t>
+            </w:r>
+            <w:r>
+              <w:rPr>
+                <w:rFonts w:ascii="Calibri" w:eastAsia="Times New Roman" w:hAnsi="Calibri" w:cs="Calibri"/>
+                <w:color w:val="000000"/>
+                <w:lang w:eastAsia="pt-PT"/>
+              </w:rPr>
+              <w:t>ilh</w:t>
+            </w:r>
+            <w:r>
+              <w:rPr>
+                <w:rFonts w:ascii="Calibri" w:eastAsia="Times New Roman" w:hAnsi="Calibri" w:cs="Calibri"/>
+                <w:color w:val="000000"/>
+                <w:lang w:eastAsia="pt-PT"/>
+              </w:rPr>
+              <w:t>o1</w:t>
+            </w:r>
           </w:p>
         </w:tc>
         <w:tc>
@@ -5203,16 +5259,30 @@
                 <w:lang w:eastAsia="pt-PT"/>
               </w:rPr>
             </w:pPr>
-            <w:proofErr w:type="gramStart"/>
-            <w:r>
-              <w:rPr>
-                <w:rFonts w:ascii="Calibri" w:eastAsia="Times New Roman" w:hAnsi="Calibri" w:cs="Calibri"/>
-                <w:color w:val="000000"/>
-                <w:lang w:eastAsia="pt-PT"/>
-              </w:rPr>
-              <w:t>filha</w:t>
-            </w:r>
-            <w:proofErr w:type="gramEnd"/>
+            <w:r>
+              <w:rPr>
+                <w:rFonts w:ascii="Calibri" w:eastAsia="Times New Roman" w:hAnsi="Calibri" w:cs="Calibri"/>
+                <w:color w:val="000000"/>
+                <w:lang w:eastAsia="pt-PT"/>
+              </w:rPr>
+              <w:t>F</w:t>
+            </w:r>
+            <w:r>
+              <w:rPr>
+                <w:rFonts w:ascii="Calibri" w:eastAsia="Times New Roman" w:hAnsi="Calibri" w:cs="Calibri"/>
+                <w:color w:val="000000"/>
+                <w:lang w:eastAsia="pt-PT"/>
+              </w:rPr>
+              <w:t>ilh</w:t>
+            </w:r>
+            <w:r>
+              <w:rPr>
+                <w:rFonts w:ascii="Calibri" w:eastAsia="Times New Roman" w:hAnsi="Calibri" w:cs="Calibri"/>
+                <w:color w:val="000000"/>
+                <w:lang w:eastAsia="pt-PT"/>
+              </w:rPr>
+              <w:t>o2</w:t>
+            </w:r>
           </w:p>
         </w:tc>
         <w:tc>
@@ -9232,6 +9302,14 @@
     <w:p>
       <w:pPr>
         <w:spacing w:after="0"/>
+      </w:pPr>
+      <w:r>
+        <w:tab/>
+      </w:r>
+    </w:p>
+    <w:p>
+      <w:pPr>
+        <w:spacing w:after="0"/>
         <w:rPr>
           <w:b/>
           <w:sz w:val="28"/>
@@ -9239,14 +9317,12 @@
         </w:rPr>
       </w:pPr>
       <w:r>
-        <w:tab/>
-      </w:r>
-      <w:r>
         <w:rPr>
           <w:b/>
           <w:sz w:val="28"/>
           <w:szCs w:val="28"/>
         </w:rPr>
+        <w:lastRenderedPageBreak/>
         <w:t xml:space="preserve">Observação /Problema </w:t>
       </w:r>
     </w:p>
@@ -9386,7 +9462,6 @@
           <w:sz w:val="28"/>
           <w:szCs w:val="28"/>
         </w:rPr>
-        <w:lastRenderedPageBreak/>
         <w:t xml:space="preserve">Operados </w:t>
       </w:r>
       <w:proofErr w:type="spellStart"/>
@@ -9701,89 +9776,67 @@
       </w:r>
       <w:r>
         <w:tab/>
-        <w:t xml:space="preserve">Os indivíduos </w:t>
-      </w:r>
-      <w:proofErr w:type="gramStart"/>
-      <w:r>
-        <w:t>das</w:t>
-      </w:r>
-      <w:proofErr w:type="gramEnd"/>
-      <w:r>
-        <w:t xml:space="preserve"> </w:t>
-      </w:r>
-    </w:p>
-    <w:p>
-      <w:pPr>
-        <w:spacing w:after="0"/>
-      </w:pPr>
-      <w:r>
-        <w:tab/>
-      </w:r>
-      <w:r>
-        <w:tab/>
-      </w:r>
-      <w:r>
-        <w:tab/>
-      </w:r>
-      <w:r>
-        <w:tab/>
-      </w:r>
-      <w:r>
-        <w:tab/>
-      </w:r>
-      <w:r>
-        <w:tab/>
-      </w:r>
-      <w:r>
-        <w:tab/>
-      </w:r>
-      <w:r>
-        <w:tab/>
-      </w:r>
-      <w:proofErr w:type="gramStart"/>
-      <w:r>
-        <w:t>duas</w:t>
-      </w:r>
-      <w:proofErr w:type="gramEnd"/>
-      <w:r>
-        <w:t xml:space="preserve"> populações </w:t>
-      </w:r>
-    </w:p>
-    <w:p>
-      <w:pPr>
-        <w:spacing w:after="0"/>
-      </w:pPr>
-      <w:r>
-        <w:tab/>
-      </w:r>
-      <w:r>
-        <w:tab/>
-      </w:r>
-      <w:r>
-        <w:tab/>
-      </w:r>
-      <w:r>
-        <w:tab/>
-      </w:r>
-      <w:r>
-        <w:tab/>
-      </w:r>
-      <w:r>
-        <w:tab/>
-      </w:r>
-      <w:r>
-        <w:tab/>
-      </w:r>
-      <w:r>
-        <w:tab/>
-      </w:r>
-      <w:proofErr w:type="gramStart"/>
-      <w:r>
-        <w:t>juntos</w:t>
-      </w:r>
-      <w:proofErr w:type="gramEnd"/>
-      <w:r>
-        <w:t xml:space="preserve"> e ordenados </w:t>
+        <w:t xml:space="preserve">Os indivíduos das </w:t>
+      </w:r>
+    </w:p>
+    <w:p>
+      <w:pPr>
+        <w:spacing w:after="0"/>
+      </w:pPr>
+      <w:r>
+        <w:tab/>
+      </w:r>
+      <w:r>
+        <w:tab/>
+      </w:r>
+      <w:r>
+        <w:tab/>
+      </w:r>
+      <w:r>
+        <w:tab/>
+      </w:r>
+      <w:r>
+        <w:tab/>
+      </w:r>
+      <w:r>
+        <w:tab/>
+      </w:r>
+      <w:r>
+        <w:tab/>
+      </w:r>
+      <w:r>
+        <w:tab/>
+        <w:t xml:space="preserve">duas populações </w:t>
+      </w:r>
+    </w:p>
+    <w:p>
+      <w:pPr>
+        <w:spacing w:after="0"/>
+      </w:pPr>
+      <w:r>
+        <w:tab/>
+      </w:r>
+      <w:r>
+        <w:tab/>
+      </w:r>
+      <w:r>
+        <w:tab/>
+      </w:r>
+      <w:r>
+        <w:tab/>
+      </w:r>
+      <w:r>
+        <w:tab/>
+      </w:r>
+      <w:r>
+        <w:tab/>
+      </w:r>
+      <w:r>
+        <w:tab/>
+      </w:r>
+      <w:r>
+        <w:tab/>
+        <w:t xml:space="preserve">juntos e ordenados </w:t>
       </w:r>
     </w:p>
     <w:p>
@@ -9817,13 +9870,13 @@
           <wp:anchor distT="0" distB="0" distL="114300" distR="114300" simplePos="0" relativeHeight="251662336" behindDoc="1" locked="0" layoutInCell="1" allowOverlap="1">
             <wp:simplePos x="0" y="0"/>
             <wp:positionH relativeFrom="column">
-              <wp:posOffset>135255</wp:posOffset>
+              <wp:posOffset>-166420</wp:posOffset>
             </wp:positionH>
             <wp:positionV relativeFrom="paragraph">
-              <wp:posOffset>65405</wp:posOffset>
+              <wp:posOffset>116692</wp:posOffset>
             </wp:positionV>
-            <wp:extent cx="2644140" cy="2362200"/>
-            <wp:effectExtent l="19050" t="0" r="3810" b="0"/>
+            <wp:extent cx="2636319" cy="2361652"/>
+            <wp:effectExtent l="19050" t="0" r="0" b="0"/>
             <wp:wrapNone/>
             <wp:docPr id="15" name="Imagem 11"/>
             <wp:cNvGraphicFramePr>
@@ -9848,7 +9901,7 @@
                   <pic:spPr bwMode="auto">
                     <a:xfrm>
                       <a:off x="0" y="0"/>
-                      <a:ext cx="2644140" cy="2362200"/>
+                      <a:ext cx="2636319" cy="2361652"/>
                     </a:xfrm>
                     <a:prstGeom prst="rect">
                       <a:avLst/>
@@ -10112,7 +10165,6 @@
           <w:szCs w:val="28"/>
           <w:u w:val="single"/>
         </w:rPr>
-        <w:lastRenderedPageBreak/>
         <w:t xml:space="preserve">Mochila </w:t>
       </w:r>
       <w:proofErr w:type="gramEnd"/>
@@ -10138,11 +10190,9 @@
       <w:r>
         <w:t xml:space="preserve">Problema: levar o maior </w:t>
       </w:r>
-      <w:proofErr w:type="gramStart"/>
-      <w:r>
-        <w:t>numero</w:t>
-      </w:r>
-      <w:proofErr w:type="gramEnd"/>
+      <w:r>
+        <w:t>número</w:t>
+      </w:r>
       <w:r>
         <w:t xml:space="preserve"> de peças na mochila, que tem um limite de peso, mas ao mesmo tempo levar o maior valor na mochila.</w:t>
       </w:r>
@@ -10680,43 +10730,52 @@
       <w:pPr>
         <w:spacing w:after="0"/>
       </w:pPr>
-      <w:proofErr w:type="gramStart"/>
       <w:r>
         <w:rPr>
           <w:color w:val="31849B" w:themeColor="accent5" w:themeShade="BF"/>
         </w:rPr>
-        <w:t xml:space="preserve">Linear </w:t>
-      </w:r>
-      <w:proofErr w:type="gramEnd"/>
-      <w:r>
-        <w:t xml:space="preserve">: </w:t>
+        <w:t>Linear:</w:t>
+      </w:r>
+      <w:r>
+        <w:t xml:space="preserve"> </w:t>
       </w:r>
       <w:r>
         <w:rPr>
           <w:color w:val="943634" w:themeColor="accent2" w:themeShade="BF"/>
         </w:rPr>
-        <w:t>-3’=3</w:t>
+        <w:t>-3</w:t>
       </w:r>
       <w:r>
         <w:rPr>
           <w:color w:val="943634" w:themeColor="accent2" w:themeShade="BF"/>
-        </w:rPr>
-        <w:tab/>
+          <w:vertAlign w:val="superscript"/>
+        </w:rPr>
+        <w:t>1</w:t>
       </w:r>
       <w:r>
         <w:rPr>
           <w:color w:val="943634" w:themeColor="accent2" w:themeShade="BF"/>
         </w:rPr>
-        <w:tab/>
-      </w:r>
-      <w:proofErr w:type="gramStart"/>
+        <w:t>=3</w:t>
+      </w:r>
+      <w:r>
+        <w:rPr>
+          <w:color w:val="943634" w:themeColor="accent2" w:themeShade="BF"/>
+        </w:rPr>
+        <w:tab/>
+      </w:r>
+      <w:r>
+        <w:rPr>
+          <w:color w:val="943634" w:themeColor="accent2" w:themeShade="BF"/>
+        </w:rPr>
+        <w:tab/>
+      </w:r>
       <w:r>
         <w:rPr>
           <w:color w:val="000000" w:themeColor="text1"/>
         </w:rPr>
-        <w:t>(usada</w:t>
-      </w:r>
-      <w:proofErr w:type="gramEnd"/>
+        <w:t xml:space="preserve"> (usada</w:t>
+      </w:r>
       <w:r>
         <w:rPr>
           <w:color w:val="000000" w:themeColor="text1"/>
@@ -10786,12 +10845,53 @@
           <w:szCs w:val="28"/>
         </w:rPr>
       </w:pPr>
-      <w:r>
+    </w:p>
+    <w:p>
+      <w:pPr>
+        <w:spacing w:after="0"/>
         <w:rPr>
           <w:b/>
           <w:sz w:val="28"/>
           <w:szCs w:val="28"/>
         </w:rPr>
+      </w:pPr>
+    </w:p>
+    <w:p>
+      <w:pPr>
+        <w:spacing w:after="0"/>
+        <w:rPr>
+          <w:b/>
+          <w:sz w:val="28"/>
+          <w:szCs w:val="28"/>
+        </w:rPr>
+      </w:pPr>
+    </w:p>
+    <w:p>
+      <w:pPr>
+        <w:spacing w:after="0"/>
+        <w:rPr>
+          <w:b/>
+          <w:sz w:val="28"/>
+          <w:szCs w:val="28"/>
+        </w:rPr>
+      </w:pPr>
+    </w:p>
+    <w:p>
+      <w:pPr>
+        <w:spacing w:after="0"/>
+        <w:rPr>
+          <w:b/>
+          <w:sz w:val="28"/>
+          <w:szCs w:val="28"/>
+        </w:rPr>
+      </w:pPr>
+      <w:r>
+        <w:rPr>
+          <w:b/>
+          <w:sz w:val="28"/>
+          <w:szCs w:val="28"/>
+        </w:rPr>
+        <w:lastRenderedPageBreak/>
         <w:t xml:space="preserve">Reparação: aleatório </w:t>
       </w:r>
     </w:p>
@@ -10867,7 +10967,6 @@
         <w:rPr>
           <w:color w:val="FF0000"/>
         </w:rPr>
-        <w:lastRenderedPageBreak/>
         <w:t>Repetir o processo ate ter um peso aceitável</w:t>
       </w:r>
     </w:p>
@@ -11699,21 +11798,22 @@
           <w:szCs w:val="28"/>
         </w:rPr>
       </w:pPr>
-      <w:proofErr w:type="gramStart"/>
-      <w:r>
+    </w:p>
+    <w:p>
+      <w:pPr>
+        <w:spacing w:after="0"/>
         <w:rPr>
           <w:sz w:val="28"/>
           <w:szCs w:val="28"/>
         </w:rPr>
-        <w:t>Calculo</w:t>
-      </w:r>
-      <w:proofErr w:type="gramEnd"/>
+      </w:pPr>
       <w:r>
         <w:rPr>
           <w:sz w:val="28"/>
           <w:szCs w:val="28"/>
         </w:rPr>
-        <w:t xml:space="preserve"> de Relação </w:t>
+        <w:lastRenderedPageBreak/>
+        <w:t xml:space="preserve">Calculo de Relação </w:t>
       </w:r>
     </w:p>
     <w:p>
@@ -12614,7 +12714,6 @@
           <w:sz w:val="28"/>
           <w:szCs w:val="28"/>
         </w:rPr>
-        <w:lastRenderedPageBreak/>
         <w:t>Então</w:t>
       </w:r>
       <w:r>
@@ -14000,7 +14099,7 @@
 </file>
 
 <file path=customXml/itemProps1.xml><?xml version="1.0" encoding="utf-8"?>
-<ds:datastoreItem xmlns:ds="http://schemas.openxmlformats.org/officeDocument/2006/customXml" ds:itemID="{9E437395-AF7A-4C06-943C-FB4B9F5DA03B}">
+<ds:datastoreItem xmlns:ds="http://schemas.openxmlformats.org/officeDocument/2006/customXml" ds:itemID="{FD8FC418-04BA-434D-A7DC-8F5CDF22F0CA}">
   <ds:schemaRefs>
     <ds:schemaRef ds:uri="http://schemas.openxmlformats.org/officeDocument/2006/bibliography"/>
   </ds:schemaRefs>

</xml_diff>